<commit_message>
Update README and SRS.
</commit_message>
<xml_diff>
--- a/SRS/RootDigital_Deliverable_1_SRS.docx
+++ b/SRS/RootDigital_Deliverable_1_SRS.docx
@@ -54,7 +54,15 @@
       </w:pPr>
       <w:r>
         <w:rPr/>
-        <w:t>Version 1.0 approved</w:t>
+        <w:t>Version 1.</w:t>
+      </w:r>
+      <w:r>
+        <w:rPr/>
+        <w:t>2</w:t>
+      </w:r>
+      <w:r>
+        <w:rPr/>
+        <w:t xml:space="preserve"> approved</w:t>
       </w:r>
     </w:p>
     <w:p>
@@ -141,7 +149,7 @@
               <w:b/>
               <w:lang w:val="en-US"/>
             </w:rPr>
-            <w:instrText xml:space="preserve"> TOC \o "1-2" \t "TOCentry,1" </w:instrText>
+            <w:instrText xml:space="preserve"> TOC \o "1-2" \h</w:instrText>
           </w:r>
           <w:r>
             <w:rPr>
@@ -767,30 +775,9 @@
             <w:rPr>
               <w:lang w:val="en-US"/>
             </w:rPr>
-            <w:t>4.</w:t>
-          </w:r>
-          <w:r>
-            <w:rPr>
-              <w:lang w:val="en-US"/>
-            </w:rPr>
-            <w:t>x</w:t>
-          </w:r>
-          <w:r>
-            <w:rPr>
-              <w:lang w:val="en-US"/>
-            </w:rPr>
-            <w:tab/>
-          </w:r>
-          <w:r>
-            <w:rPr>
-              <w:lang w:val="en-US"/>
-            </w:rPr>
+            <w:t>4.x</w:t>
+            <w:tab/>
             <w:t>Functional Requirement x</w:t>
-          </w:r>
-          <w:r>
-            <w:rPr>
-              <w:lang w:val="en-US"/>
-            </w:rPr>
             <w:tab/>
           </w:r>
           <w:hyperlink w:anchor="__RefHeading___Toc441230992">
@@ -839,30 +826,9 @@
             <w:rPr>
               <w:lang w:val="en-US"/>
             </w:rPr>
-            <w:t>5.</w:t>
-          </w:r>
-          <w:r>
-            <w:rPr>
-              <w:lang w:val="en-US"/>
-            </w:rPr>
-            <w:t>x</w:t>
-          </w:r>
-          <w:r>
-            <w:rPr>
-              <w:lang w:val="en-US"/>
-            </w:rPr>
-            <w:tab/>
-          </w:r>
-          <w:r>
-            <w:rPr>
-              <w:lang w:val="en-US"/>
-            </w:rPr>
+            <w:t>5.x</w:t>
+            <w:tab/>
             <w:t>Nonfunctional Requirement x</w:t>
-          </w:r>
-          <w:r>
-            <w:rPr>
-              <w:lang w:val="en-US"/>
-            </w:rPr>
             <w:tab/>
           </w:r>
           <w:hyperlink w:anchor="__RefHeading___Toc441230995">
@@ -949,7 +915,7 @@
         <w:gridCol w:w="2160"/>
         <w:gridCol w:w="1170"/>
         <w:gridCol w:w="4954"/>
-        <w:gridCol w:w="1584"/>
+        <w:gridCol w:w="1583"/>
       </w:tblGrid>
       <w:tr>
         <w:trPr/>
@@ -966,6 +932,7 @@
           <w:p>
             <w:pPr>
               <w:pStyle w:val="Normal"/>
+              <w:widowControl w:val="false"/>
               <w:spacing w:before="40" w:after="40"/>
               <w:rPr>
                 <w:b/>
@@ -993,6 +960,7 @@
           <w:p>
             <w:pPr>
               <w:pStyle w:val="Normal"/>
+              <w:widowControl w:val="false"/>
               <w:spacing w:before="40" w:after="40"/>
               <w:rPr>
                 <w:b/>
@@ -1020,6 +988,7 @@
           <w:p>
             <w:pPr>
               <w:pStyle w:val="Normal"/>
+              <w:widowControl w:val="false"/>
               <w:spacing w:before="40" w:after="40"/>
               <w:rPr>
                 <w:b/>
@@ -1036,7 +1005,7 @@
         </w:tc>
         <w:tc>
           <w:tcPr>
-            <w:tcW w:w="1584" w:type="dxa"/>
+            <w:tcW w:w="1583" w:type="dxa"/>
             <w:tcBorders>
               <w:top w:val="single" w:sz="12" w:space="0" w:color="000000"/>
               <w:left w:val="single" w:sz="6" w:space="0" w:color="000000"/>
@@ -1047,6 +1016,7 @@
           <w:p>
             <w:pPr>
               <w:pStyle w:val="Normal"/>
+              <w:widowControl w:val="false"/>
               <w:spacing w:before="40" w:after="40"/>
               <w:rPr>
                 <w:b/>
@@ -1076,6 +1046,7 @@
           <w:p>
             <w:pPr>
               <w:pStyle w:val="Normal"/>
+              <w:widowControl w:val="false"/>
               <w:snapToGrid w:val="false"/>
               <w:spacing w:before="40" w:after="40"/>
               <w:rPr>
@@ -1105,6 +1076,7 @@
           <w:p>
             <w:pPr>
               <w:pStyle w:val="Normal"/>
+              <w:widowControl w:val="false"/>
               <w:snapToGrid w:val="false"/>
               <w:spacing w:before="40" w:after="40"/>
               <w:rPr/>
@@ -1127,27 +1099,20 @@
           <w:p>
             <w:pPr>
               <w:pStyle w:val="Normal"/>
+              <w:widowControl w:val="false"/>
               <w:snapToGrid w:val="false"/>
               <w:spacing w:before="40" w:after="40"/>
               <w:rPr/>
             </w:pPr>
             <w:r>
               <w:rPr/>
-              <w:t xml:space="preserve">Document </w:t>
-            </w:r>
-            <w:r>
-              <w:rPr/>
-              <w:t>created</w:t>
-            </w:r>
-            <w:r>
-              <w:rPr/>
-              <w:t xml:space="preserve"> and fashioned for assignment’s purposes,</w:t>
+              <w:t>Document created and fashioned for assignment’s purposes,</w:t>
             </w:r>
           </w:p>
         </w:tc>
         <w:tc>
           <w:tcPr>
-            <w:tcW w:w="1584" w:type="dxa"/>
+            <w:tcW w:w="1583" w:type="dxa"/>
             <w:tcBorders>
               <w:left w:val="single" w:sz="6" w:space="0" w:color="000000"/>
               <w:bottom w:val="single" w:sz="6" w:space="0" w:color="000000"/>
@@ -1157,6 +1122,7 @@
           <w:p>
             <w:pPr>
               <w:pStyle w:val="Normal"/>
+              <w:widowControl w:val="false"/>
               <w:snapToGrid w:val="false"/>
               <w:spacing w:before="40" w:after="40"/>
               <w:rPr/>
@@ -1183,6 +1149,7 @@
           <w:p>
             <w:pPr>
               <w:pStyle w:val="Normal"/>
+              <w:widowControl w:val="false"/>
               <w:snapToGrid w:val="false"/>
               <w:spacing w:before="40" w:after="40"/>
               <w:rPr/>
@@ -1206,6 +1173,7 @@
           <w:p>
             <w:pPr>
               <w:pStyle w:val="Normal"/>
+              <w:widowControl w:val="false"/>
               <w:snapToGrid w:val="false"/>
               <w:spacing w:before="40" w:after="40"/>
               <w:rPr/>
@@ -1229,6 +1197,7 @@
           <w:p>
             <w:pPr>
               <w:pStyle w:val="Normal"/>
+              <w:widowControl w:val="false"/>
               <w:snapToGrid w:val="false"/>
               <w:spacing w:before="40" w:after="40"/>
               <w:rPr/>
@@ -1241,7 +1210,7 @@
         </w:tc>
         <w:tc>
           <w:tcPr>
-            <w:tcW w:w="1584" w:type="dxa"/>
+            <w:tcW w:w="1583" w:type="dxa"/>
             <w:tcBorders>
               <w:top w:val="single" w:sz="6" w:space="0" w:color="000000"/>
               <w:left w:val="single" w:sz="6" w:space="0" w:color="000000"/>
@@ -1252,6 +1221,7 @@
           <w:p>
             <w:pPr>
               <w:pStyle w:val="Normal"/>
+              <w:widowControl w:val="false"/>
               <w:snapToGrid w:val="false"/>
               <w:spacing w:before="40" w:after="40"/>
               <w:rPr/>
@@ -1263,21 +1233,193 @@
           </w:p>
         </w:tc>
       </w:tr>
+      <w:tr>
+        <w:trPr/>
+        <w:tc>
+          <w:tcPr>
+            <w:tcW w:w="2160" w:type="dxa"/>
+            <w:tcBorders>
+              <w:left w:val="single" w:sz="12" w:space="0" w:color="000000"/>
+              <w:bottom w:val="single" w:sz="12" w:space="0" w:color="000000"/>
+              <w:right w:val="single" w:sz="6" w:space="0" w:color="000000"/>
+            </w:tcBorders>
+          </w:tcPr>
+          <w:p>
+            <w:pPr>
+              <w:pStyle w:val="Normal"/>
+              <w:widowControl w:val="false"/>
+              <w:snapToGrid w:val="false"/>
+              <w:spacing w:before="40" w:after="40"/>
+              <w:rPr/>
+            </w:pPr>
+            <w:r>
+              <w:rPr/>
+              <w:t>Zachary Scott</w:t>
+            </w:r>
+          </w:p>
+        </w:tc>
+        <w:tc>
+          <w:tcPr>
+            <w:tcW w:w="1170" w:type="dxa"/>
+            <w:tcBorders>
+              <w:left w:val="single" w:sz="6" w:space="0" w:color="000000"/>
+              <w:bottom w:val="single" w:sz="12" w:space="0" w:color="000000"/>
+              <w:right w:val="single" w:sz="6" w:space="0" w:color="000000"/>
+            </w:tcBorders>
+          </w:tcPr>
+          <w:p>
+            <w:pPr>
+              <w:pStyle w:val="Normal"/>
+              <w:widowControl w:val="false"/>
+              <w:snapToGrid w:val="false"/>
+              <w:spacing w:before="40" w:after="40"/>
+              <w:rPr/>
+            </w:pPr>
+            <w:r>
+              <w:rPr/>
+              <w:t>18 Feb</w:t>
+            </w:r>
+          </w:p>
+        </w:tc>
+        <w:tc>
+          <w:tcPr>
+            <w:tcW w:w="4954" w:type="dxa"/>
+            <w:tcBorders>
+              <w:left w:val="single" w:sz="6" w:space="0" w:color="000000"/>
+              <w:bottom w:val="single" w:sz="12" w:space="0" w:color="000000"/>
+              <w:right w:val="single" w:sz="6" w:space="0" w:color="000000"/>
+            </w:tcBorders>
+          </w:tcPr>
+          <w:p>
+            <w:pPr>
+              <w:pStyle w:val="Normal"/>
+              <w:widowControl w:val="false"/>
+              <w:snapToGrid w:val="false"/>
+              <w:spacing w:before="40" w:after="40"/>
+              <w:rPr/>
+            </w:pPr>
+            <w:r>
+              <w:rPr/>
+              <w:t xml:space="preserve">Sections 1,2,3 filled out. </w:t>
+            </w:r>
+          </w:p>
+        </w:tc>
+        <w:tc>
+          <w:tcPr>
+            <w:tcW w:w="1583" w:type="dxa"/>
+            <w:tcBorders>
+              <w:left w:val="single" w:sz="6" w:space="0" w:color="000000"/>
+              <w:bottom w:val="single" w:sz="12" w:space="0" w:color="000000"/>
+              <w:right w:val="single" w:sz="12" w:space="0" w:color="000000"/>
+            </w:tcBorders>
+          </w:tcPr>
+          <w:p>
+            <w:pPr>
+              <w:pStyle w:val="Normal"/>
+              <w:widowControl w:val="false"/>
+              <w:snapToGrid w:val="false"/>
+              <w:spacing w:before="40" w:after="40"/>
+              <w:rPr/>
+            </w:pPr>
+            <w:r>
+              <w:rPr/>
+              <w:t>1.2</w:t>
+            </w:r>
+          </w:p>
+        </w:tc>
+      </w:tr>
+      <w:tr>
+        <w:trPr/>
+        <w:tc>
+          <w:tcPr>
+            <w:tcW w:w="2160" w:type="dxa"/>
+            <w:tcBorders>
+              <w:left w:val="single" w:sz="12" w:space="0" w:color="000000"/>
+              <w:bottom w:val="single" w:sz="12" w:space="0" w:color="000000"/>
+              <w:right w:val="single" w:sz="6" w:space="0" w:color="000000"/>
+            </w:tcBorders>
+          </w:tcPr>
+          <w:p>
+            <w:pPr>
+              <w:pStyle w:val="Normal"/>
+              <w:widowControl w:val="false"/>
+              <w:snapToGrid w:val="false"/>
+              <w:spacing w:before="40" w:after="40"/>
+              <w:rPr/>
+            </w:pPr>
+            <w:r>
+              <w:rPr/>
+            </w:r>
+          </w:p>
+        </w:tc>
+        <w:tc>
+          <w:tcPr>
+            <w:tcW w:w="1170" w:type="dxa"/>
+            <w:tcBorders>
+              <w:left w:val="single" w:sz="6" w:space="0" w:color="000000"/>
+              <w:bottom w:val="single" w:sz="12" w:space="0" w:color="000000"/>
+              <w:right w:val="single" w:sz="6" w:space="0" w:color="000000"/>
+            </w:tcBorders>
+          </w:tcPr>
+          <w:p>
+            <w:pPr>
+              <w:pStyle w:val="Normal"/>
+              <w:widowControl w:val="false"/>
+              <w:snapToGrid w:val="false"/>
+              <w:spacing w:before="40" w:after="40"/>
+              <w:rPr/>
+            </w:pPr>
+            <w:r>
+              <w:rPr/>
+            </w:r>
+          </w:p>
+        </w:tc>
+        <w:tc>
+          <w:tcPr>
+            <w:tcW w:w="4954" w:type="dxa"/>
+            <w:tcBorders>
+              <w:left w:val="single" w:sz="6" w:space="0" w:color="000000"/>
+              <w:bottom w:val="single" w:sz="12" w:space="0" w:color="000000"/>
+              <w:right w:val="single" w:sz="6" w:space="0" w:color="000000"/>
+            </w:tcBorders>
+          </w:tcPr>
+          <w:p>
+            <w:pPr>
+              <w:pStyle w:val="Normal"/>
+              <w:widowControl w:val="false"/>
+              <w:snapToGrid w:val="false"/>
+              <w:spacing w:before="40" w:after="40"/>
+              <w:rPr/>
+            </w:pPr>
+            <w:r>
+              <w:rPr/>
+            </w:r>
+          </w:p>
+        </w:tc>
+        <w:tc>
+          <w:tcPr>
+            <w:tcW w:w="1583" w:type="dxa"/>
+            <w:tcBorders>
+              <w:left w:val="single" w:sz="6" w:space="0" w:color="000000"/>
+              <w:bottom w:val="single" w:sz="12" w:space="0" w:color="000000"/>
+              <w:right w:val="single" w:sz="12" w:space="0" w:color="000000"/>
+            </w:tcBorders>
+          </w:tcPr>
+          <w:p>
+            <w:pPr>
+              <w:pStyle w:val="Normal"/>
+              <w:widowControl w:val="false"/>
+              <w:snapToGrid w:val="false"/>
+              <w:spacing w:before="40" w:after="40"/>
+              <w:rPr/>
+            </w:pPr>
+            <w:r>
+              <w:rPr/>
+            </w:r>
+          </w:p>
+        </w:tc>
+      </w:tr>
     </w:tbl>
-    <w:p>
-      <w:pPr>
-        <w:pStyle w:val="Normal"/>
-        <w:rPr>
-          <w:b/>
-          <w:b/>
-        </w:rPr>
-      </w:pPr>
-      <w:r>
-        <w:rPr>
-          <w:b/>
-        </w:rPr>
-      </w:r>
-    </w:p>
     <w:p>
       <w:pPr>
         <w:sectPr>
@@ -1321,24 +1463,27 @@
         <w:rPr/>
       </w:pPr>
       <w:bookmarkStart w:id="3" w:name="__RefHeading___Toc441230973"/>
-      <w:r>
-        <w:rPr/>
-        <w:t>Purpose</w:t>
-      </w:r>
       <w:bookmarkEnd w:id="3"/>
       <w:r>
         <w:rPr/>
-        <w:t xml:space="preserve"> </w:t>
+        <w:t xml:space="preserve">Purpose </w:t>
       </w:r>
     </w:p>
     <w:p>
       <w:pPr>
         <w:pStyle w:val="Template"/>
-        <w:rPr/>
-      </w:pPr>
-      <w:r>
-        <w:rPr/>
-        <w:t>&lt;Identify the product whose software requirements are specified in this document, including the revision or release number. Describe the scope of the product that is covered by this SRS, particularly if this SRS describes only part of the system or a single subsystem.&gt;</w:t>
+        <w:rPr>
+          <w:i w:val="false"/>
+          <w:i w:val="false"/>
+          <w:iCs w:val="false"/>
+        </w:rPr>
+      </w:pPr>
+      <w:r>
+        <w:rPr>
+          <w:i w:val="false"/>
+          <w:iCs w:val="false"/>
+        </w:rPr>
+        <w:t>This SRS specifies the requirements for the entire, self-contained, Illo Android App. Features which the initial release version of Illo will contain are specified here.</w:t>
       </w:r>
     </w:p>
     <w:p>
@@ -1356,11 +1501,161 @@
     <w:p>
       <w:pPr>
         <w:pStyle w:val="Template"/>
-        <w:rPr/>
-      </w:pPr>
-      <w:r>
-        <w:rPr/>
-        <w:t>&lt;Describe any standards or typographical conventions that were followed when writing this SRS, such as fonts or highlighting that have special significance. For example, state whether priorities  for higher-level requirements are assumed to be inherited by detailed requirements, or whether every requirement statement is to have its own priority.&gt;</w:t>
+        <w:rPr>
+          <w:i w:val="false"/>
+          <w:i w:val="false"/>
+          <w:iCs w:val="false"/>
+        </w:rPr>
+      </w:pPr>
+      <w:r>
+        <w:rPr>
+          <w:i w:val="false"/>
+          <w:iCs w:val="false"/>
+        </w:rPr>
+        <w:t>“</w:t>
+      </w:r>
+      <w:r>
+        <w:rPr>
+          <w:i w:val="false"/>
+          <w:iCs w:val="false"/>
+          <w:u w:val="single"/>
+        </w:rPr>
+        <w:t>Pomodoro</w:t>
+      </w:r>
+      <w:r>
+        <w:rPr>
+          <w:i w:val="false"/>
+          <w:iCs w:val="false"/>
+        </w:rPr>
+        <w:t xml:space="preserve">” – Refers to a period of time which holds a pair of intervals – the </w:t>
+      </w:r>
+      <w:r>
+        <w:rPr>
+          <w:i w:val="false"/>
+          <w:iCs w:val="false"/>
+          <w:u w:val="single"/>
+        </w:rPr>
+        <w:t>productivity interval</w:t>
+      </w:r>
+      <w:r>
+        <w:rPr>
+          <w:i w:val="false"/>
+          <w:iCs w:val="false"/>
+          <w:u w:val="none"/>
+        </w:rPr>
+        <w:t xml:space="preserve"> and the </w:t>
+      </w:r>
+      <w:r>
+        <w:rPr>
+          <w:i w:val="false"/>
+          <w:iCs w:val="false"/>
+          <w:u w:val="single"/>
+        </w:rPr>
+        <w:t>activity interval</w:t>
+      </w:r>
+      <w:r>
+        <w:rPr>
+          <w:i w:val="false"/>
+          <w:iCs w:val="false"/>
+          <w:u w:val="none"/>
+        </w:rPr>
+        <w:t xml:space="preserve">. </w:t>
+      </w:r>
+    </w:p>
+    <w:p>
+      <w:pPr>
+        <w:pStyle w:val="Template"/>
+        <w:rPr>
+          <w:i w:val="false"/>
+          <w:i w:val="false"/>
+          <w:iCs w:val="false"/>
+        </w:rPr>
+      </w:pPr>
+      <w:r>
+        <w:rPr>
+          <w:i w:val="false"/>
+          <w:iCs w:val="false"/>
+        </w:rPr>
+      </w:r>
+    </w:p>
+    <w:p>
+      <w:pPr>
+        <w:pStyle w:val="Template"/>
+        <w:rPr>
+          <w:i w:val="false"/>
+          <w:i w:val="false"/>
+          <w:iCs w:val="false"/>
+        </w:rPr>
+      </w:pPr>
+      <w:r>
+        <w:rPr>
+          <w:i w:val="false"/>
+          <w:iCs w:val="false"/>
+        </w:rPr>
+        <w:t>“</w:t>
+      </w:r>
+      <w:r>
+        <w:rPr>
+          <w:i w:val="false"/>
+          <w:iCs w:val="false"/>
+          <w:u w:val="single"/>
+        </w:rPr>
+        <w:t>Productivity Interval</w:t>
+      </w:r>
+      <w:r>
+        <w:rPr>
+          <w:i w:val="false"/>
+          <w:iCs w:val="false"/>
+        </w:rPr>
+        <w:t xml:space="preserve">” – Refers to the portion of a pomodoro in which the user should be doing something productive – chores, homework, etc. These intervals will take up the majority of a pomodoro, if the user is using the Pomodoro Technique in a traditional manner. </w:t>
+      </w:r>
+    </w:p>
+    <w:p>
+      <w:pPr>
+        <w:pStyle w:val="Template"/>
+        <w:rPr>
+          <w:i w:val="false"/>
+          <w:i w:val="false"/>
+          <w:iCs w:val="false"/>
+        </w:rPr>
+      </w:pPr>
+      <w:r>
+        <w:rPr>
+          <w:i w:val="false"/>
+          <w:iCs w:val="false"/>
+        </w:rPr>
+      </w:r>
+    </w:p>
+    <w:p>
+      <w:pPr>
+        <w:pStyle w:val="Template"/>
+        <w:rPr>
+          <w:i w:val="false"/>
+          <w:i w:val="false"/>
+          <w:iCs w:val="false"/>
+        </w:rPr>
+      </w:pPr>
+      <w:r>
+        <w:rPr>
+          <w:i w:val="false"/>
+          <w:iCs w:val="false"/>
+        </w:rPr>
+        <w:t>“</w:t>
+      </w:r>
+      <w:r>
+        <w:rPr>
+          <w:i w:val="false"/>
+          <w:iCs w:val="false"/>
+          <w:u w:val="single"/>
+        </w:rPr>
+        <w:t>Activity Interval</w:t>
+      </w:r>
+      <w:r>
+        <w:rPr>
+          <w:i w:val="false"/>
+          <w:iCs w:val="false"/>
+        </w:rPr>
+        <w:t>” – Refer to ths portion of a pomodoro in which the user is presented with an exercise to do. In the traditional use of the Pomodoro Technique, this interval takes a shorter time compared to the productivity interval.</w:t>
       </w:r>
     </w:p>
     <w:p>
@@ -1378,11 +1673,69 @@
     <w:p>
       <w:pPr>
         <w:pStyle w:val="Template"/>
-        <w:rPr/>
-      </w:pPr>
-      <w:r>
-        <w:rPr/>
-        <w:t>&lt;Describe the different types of reader that the document is intended for, such as developers, project managers, marketing staff, users, testers, and documentation writers. Describe what the rest of this SRS contains and how it is organized. Suggest a sequence for reading the document, beginning with the overview sections and proceeding through the sections that are most pertinent to each reader type.&gt;</w:t>
+        <w:rPr>
+          <w:i w:val="false"/>
+          <w:i w:val="false"/>
+          <w:iCs w:val="false"/>
+        </w:rPr>
+      </w:pPr>
+      <w:r>
+        <w:rPr>
+          <w:i w:val="false"/>
+          <w:iCs w:val="false"/>
+        </w:rPr>
+        <w:t>This document is intended for developers, testers, and the customer.</w:t>
+      </w:r>
+    </w:p>
+    <w:p>
+      <w:pPr>
+        <w:pStyle w:val="Template"/>
+        <w:rPr>
+          <w:i w:val="false"/>
+          <w:i w:val="false"/>
+          <w:iCs w:val="false"/>
+        </w:rPr>
+      </w:pPr>
+      <w:r>
+        <w:rPr>
+          <w:i w:val="false"/>
+          <w:iCs w:val="false"/>
+        </w:rPr>
+        <w:t>For developers, this document details the functional and non-functional requirements that need to be implemented, giving them a benchmark for the first version of the app.</w:t>
+      </w:r>
+    </w:p>
+    <w:p>
+      <w:pPr>
+        <w:pStyle w:val="Template"/>
+        <w:rPr>
+          <w:i w:val="false"/>
+          <w:i w:val="false"/>
+          <w:iCs w:val="false"/>
+        </w:rPr>
+      </w:pPr>
+      <w:r>
+        <w:rPr>
+          <w:i w:val="false"/>
+          <w:iCs w:val="false"/>
+        </w:rPr>
+        <w:t xml:space="preserve">For testers, this document provides the benchmarks to test Illo against, to see if it is fit to the customer’s specifications. </w:t>
+      </w:r>
+    </w:p>
+    <w:p>
+      <w:pPr>
+        <w:pStyle w:val="Template"/>
+        <w:rPr>
+          <w:i w:val="false"/>
+          <w:i w:val="false"/>
+          <w:iCs w:val="false"/>
+        </w:rPr>
+      </w:pPr>
+      <w:r>
+        <w:rPr>
+          <w:i w:val="false"/>
+          <w:iCs w:val="false"/>
+        </w:rPr>
+        <w:t xml:space="preserve">For the customer, this document acts as a reference to the agreed-upon features to be included in the application at release. </w:t>
       </w:r>
     </w:p>
     <w:p>
@@ -1403,8 +1756,20 @@
         <w:rPr/>
       </w:pPr>
       <w:r>
-        <w:rPr/>
-        <w:t>&lt;Provide a short description of the software being specified and its purpose, including relevant benefits, objectives, and goals. Relate the software to corporate goals or business strategies. If a separate vision and scope document is available, refer to it rather than duplicating its contents here.&gt;</w:t>
+        <w:rPr>
+          <w:i w:val="false"/>
+          <w:iCs w:val="false"/>
+        </w:rPr>
+        <w:t xml:space="preserve">Illo is an Android mobile app which has the functionality of a typical pomodoro timer, with the addition of exercises for the user to do during break periods. Our goal is to make this very customizable, giving users the option to do typical free-weight exercises, in-chair exercises, stretches, meditation exercises, etc. A more extensive description of the product can be found in </w:t>
+      </w:r>
+      <w:r>
+        <w:rPr>
+          <w:b/>
+          <w:bCs/>
+          <w:i w:val="false"/>
+          <w:iCs w:val="false"/>
+        </w:rPr>
+        <w:t>RootDigital_Deliverable_i_ProjectDescription.docx</w:t>
       </w:r>
     </w:p>
     <w:p>
@@ -1422,11 +1787,35 @@
     <w:p>
       <w:pPr>
         <w:pStyle w:val="Template"/>
-        <w:rPr/>
-      </w:pPr>
-      <w:r>
-        <w:rPr/>
-        <w:t>&lt;List any other documents or Web addresses to which this SRS refers. These may include user interface style guides, contracts, standards, system requirements specifications, use case documents, or a vision and scope document. Provide enough information so that the reader could access a copy of each reference, including title, author, version number, date, and source or location.&gt;</w:t>
+        <w:rPr>
+          <w:i w:val="false"/>
+          <w:i w:val="false"/>
+          <w:iCs w:val="false"/>
+        </w:rPr>
+      </w:pPr>
+      <w:r>
+        <w:rPr>
+          <w:i w:val="false"/>
+          <w:iCs w:val="false"/>
+        </w:rPr>
+        <w:t xml:space="preserve">The Wikipedia page for the Pomodoro Technique provides a detailed description of the typical use of a pomodoro timer -- </w:t>
+      </w:r>
+      <w:hyperlink r:id="rId5">
+        <w:r>
+          <w:rPr>
+            <w:rStyle w:val="InternetLink"/>
+            <w:i w:val="false"/>
+            <w:iCs w:val="false"/>
+          </w:rPr>
+          <w:t>https://en.wikipedia.org/wiki/Pomodoro_Technique</w:t>
+        </w:r>
+      </w:hyperlink>
+      <w:r>
+        <w:rPr>
+          <w:i w:val="false"/>
+          <w:iCs w:val="false"/>
+        </w:rPr>
+        <w:t xml:space="preserve"> </w:t>
       </w:r>
     </w:p>
     <w:p>
@@ -1456,11 +1845,18 @@
     <w:p>
       <w:pPr>
         <w:pStyle w:val="Template"/>
-        <w:rPr/>
-      </w:pPr>
-      <w:r>
-        <w:rPr/>
-        <w:t>&lt;Describe the context and origin of the product being specified in this SRS. For example, state whether this product is a follow-on member of a product family, a replacement for certain existing systems, or a new, self-contained product. If the SRS defines a component of a larger system, relate the requirements of the larger system to the functionality of this software and identify interfaces between the two. A simple diagram that shows the major components of the overall system, subsystem interconnections, and external interfaces can be helpful.&gt;</w:t>
+        <w:rPr>
+          <w:i w:val="false"/>
+          <w:i w:val="false"/>
+          <w:iCs w:val="false"/>
+        </w:rPr>
+      </w:pPr>
+      <w:r>
+        <w:rPr>
+          <w:i w:val="false"/>
+          <w:iCs w:val="false"/>
+        </w:rPr>
+        <w:t xml:space="preserve">Illo is a standalone app from pre-existing systems, with the goal of storing all data locally (i.e having no need for a server interface). </w:t>
       </w:r>
     </w:p>
     <w:p>
@@ -1478,11 +1874,97 @@
     <w:p>
       <w:pPr>
         <w:pStyle w:val="Template"/>
-        <w:rPr/>
-      </w:pPr>
-      <w:r>
-        <w:rPr/>
-        <w:t>&lt;Summarize the major functions the product must perform or must let the user perform. Details will be provided in Section 3, so only a high level summary (such as a bullet list) is needed here. Organize the functions to make them understandable to any reader of the SRS. A picture of the major groups of related requirements and how they relate, such as a top level data flow diagram or object class diagram, is often effective.&gt;</w:t>
+        <w:numPr>
+          <w:ilvl w:val="0"/>
+          <w:numId w:val="2"/>
+        </w:numPr>
+        <w:rPr>
+          <w:i w:val="false"/>
+          <w:i w:val="false"/>
+          <w:iCs w:val="false"/>
+        </w:rPr>
+      </w:pPr>
+      <w:r>
+        <w:rPr>
+          <w:i w:val="false"/>
+          <w:iCs w:val="false"/>
+        </w:rPr>
+        <w:t xml:space="preserve">Illo must have the functionality of a typical Pomodoro Timer. That is, customize pomodoros and allow the user to pause/resume the timer at will. </w:t>
+      </w:r>
+    </w:p>
+    <w:p>
+      <w:pPr>
+        <w:pStyle w:val="Template"/>
+        <w:numPr>
+          <w:ilvl w:val="0"/>
+          <w:numId w:val="2"/>
+        </w:numPr>
+        <w:rPr>
+          <w:i w:val="false"/>
+          <w:i w:val="false"/>
+          <w:iCs w:val="false"/>
+        </w:rPr>
+      </w:pPr>
+      <w:r>
+        <w:rPr>
+          <w:i w:val="false"/>
+          <w:iCs w:val="false"/>
+        </w:rPr>
+        <w:t xml:space="preserve">Illo must also have its distinctive feature – it must provide the user for exercises to do during the activity interval of a pomodoro. </w:t>
+      </w:r>
+    </w:p>
+    <w:p>
+      <w:pPr>
+        <w:pStyle w:val="Template"/>
+        <w:numPr>
+          <w:ilvl w:val="0"/>
+          <w:numId w:val="2"/>
+        </w:numPr>
+        <w:rPr>
+          <w:i w:val="false"/>
+          <w:i w:val="false"/>
+          <w:iCs w:val="false"/>
+        </w:rPr>
+      </w:pPr>
+      <w:r>
+        <w:rPr>
+          <w:i w:val="false"/>
+          <w:iCs w:val="false"/>
+        </w:rPr>
+        <w:t xml:space="preserve">Illo must also allow the user to customize which exercises appear during activity intervals. Our goal with this regard is two-fold – allow the user to select of set of exercises to be randomly selected from, or allow them to set an order for specific exercises to appear. </w:t>
+      </w:r>
+    </w:p>
+    <w:p>
+      <w:pPr>
+        <w:pStyle w:val="Template"/>
+        <w:rPr>
+          <w:i w:val="false"/>
+          <w:i w:val="false"/>
+          <w:iCs w:val="false"/>
+        </w:rPr>
+      </w:pPr>
+      <w:r>
+        <w:rPr>
+          <w:i w:val="false"/>
+          <w:iCs w:val="false"/>
+        </w:rPr>
+      </w:r>
+    </w:p>
+    <w:p>
+      <w:pPr>
+        <w:pStyle w:val="Template"/>
+        <w:rPr>
+          <w:i w:val="false"/>
+          <w:i w:val="false"/>
+          <w:iCs w:val="false"/>
+        </w:rPr>
+      </w:pPr>
+      <w:r>
+        <w:rPr>
+          <w:i w:val="false"/>
+          <w:iCs w:val="false"/>
+        </w:rPr>
+        <w:t xml:space="preserve">These are the key, identifiable functions which Illo must have. See Section 3 for more information. </w:t>
       </w:r>
     </w:p>
     <w:p>
@@ -1500,11 +1982,72 @@
     <w:p>
       <w:pPr>
         <w:pStyle w:val="Template"/>
-        <w:rPr/>
-      </w:pPr>
-      <w:r>
-        <w:rPr/>
-        <w:t>&lt;Identify the various user classes that you anticipate will use this product. User classes may be differentiated based on frequency of use, subset of product functions used, technical expertise, security or privilege levels, educational level, or experience. Describe the pertinent characteristics of each user class. Certain requirements may pertain only to certain user classes. Distinguish the most important user classes for this product from those who are less important to satisfy.&gt;</w:t>
+        <w:numPr>
+          <w:ilvl w:val="0"/>
+          <w:numId w:val="3"/>
+        </w:numPr>
+        <w:rPr>
+          <w:i w:val="false"/>
+          <w:i w:val="false"/>
+          <w:iCs w:val="false"/>
+        </w:rPr>
+      </w:pPr>
+      <w:r>
+        <w:rPr>
+          <w:i w:val="false"/>
+          <w:iCs w:val="false"/>
+        </w:rPr>
+        <w:t>Students</w:t>
+        <w:br/>
+        <w:t xml:space="preserve">Students are expected to make up the majority of Illo users, as they are the widest user base of pomodoro timers in general. </w:t>
+        <w:br/>
+      </w:r>
+    </w:p>
+    <w:p>
+      <w:pPr>
+        <w:pStyle w:val="Template"/>
+        <w:numPr>
+          <w:ilvl w:val="0"/>
+          <w:numId w:val="3"/>
+        </w:numPr>
+        <w:rPr>
+          <w:i w:val="false"/>
+          <w:i w:val="false"/>
+          <w:iCs w:val="false"/>
+        </w:rPr>
+      </w:pPr>
+      <w:r>
+        <w:rPr>
+          <w:i w:val="false"/>
+          <w:iCs w:val="false"/>
+        </w:rPr>
+        <w:t>Fitness-oriented people</w:t>
+        <w:br/>
+        <w:t xml:space="preserve">People who make exercise part of their daily routine are expected to use Illo regardless of student status. </w:t>
+        <w:br/>
+      </w:r>
+    </w:p>
+    <w:p>
+      <w:pPr>
+        <w:pStyle w:val="Template"/>
+        <w:numPr>
+          <w:ilvl w:val="0"/>
+          <w:numId w:val="3"/>
+        </w:numPr>
+        <w:rPr>
+          <w:i w:val="false"/>
+          <w:i w:val="false"/>
+          <w:iCs w:val="false"/>
+        </w:rPr>
+      </w:pPr>
+      <w:r>
+        <w:rPr>
+          <w:i w:val="false"/>
+          <w:iCs w:val="false"/>
+        </w:rPr>
+        <w:t>Desk Workers</w:t>
+        <w:br/>
+        <w:t xml:space="preserve">People who are required to sit at their desk for an extended period of time are expected to utilize Illo to improve their neck and back health ala Apple Watches reminding people to stand once in a while. </w:t>
       </w:r>
     </w:p>
     <w:p>
@@ -1522,11 +2065,18 @@
     <w:p>
       <w:pPr>
         <w:pStyle w:val="Template"/>
-        <w:rPr/>
-      </w:pPr>
-      <w:r>
-        <w:rPr/>
-        <w:t>&lt;Describe the environment in which the software will operate, including the hardware platform, operating system and versions, and any other software components or applications with which it must peacefully coexist.&gt;</w:t>
+        <w:rPr>
+          <w:i w:val="false"/>
+          <w:i w:val="false"/>
+          <w:iCs w:val="false"/>
+        </w:rPr>
+      </w:pPr>
+      <w:r>
+        <w:rPr>
+          <w:i w:val="false"/>
+          <w:iCs w:val="false"/>
+        </w:rPr>
+        <w:t xml:space="preserve">Illo is being developed on Android’s API ver. 29. This means that it should work on smartphones running Android 10.0 (Q) or above. </w:t>
       </w:r>
     </w:p>
     <w:p>
@@ -1544,11 +2094,18 @@
     <w:p>
       <w:pPr>
         <w:pStyle w:val="Template"/>
-        <w:rPr/>
-      </w:pPr>
-      <w:r>
-        <w:rPr/>
-        <w:t>&lt;Describe any items or issues that will limit the options available to the developers. These might include: corporate or regulatory policies; hardware limitations (timing requirements, memory requirements); interfaces to other applications; specific technologies, tools, and databases to be used; parallel operations; language requirements; communications protocols; security considerations; design conventions or programming standards (for example, if the customer’s organization will be responsible for maintaining the delivered software).&gt;</w:t>
+        <w:rPr>
+          <w:i w:val="false"/>
+          <w:i w:val="false"/>
+          <w:iCs w:val="false"/>
+        </w:rPr>
+      </w:pPr>
+      <w:r>
+        <w:rPr>
+          <w:i w:val="false"/>
+          <w:iCs w:val="false"/>
+        </w:rPr>
+        <w:t xml:space="preserve">This product will be constrained by the ability and availability of the developers as they are unpaid students. A lack of funding may also make it difficult to acquire custom graphics for the application. </w:t>
       </w:r>
     </w:p>
     <w:p>
@@ -1566,11 +2123,18 @@
     <w:p>
       <w:pPr>
         <w:pStyle w:val="Template"/>
-        <w:rPr/>
-      </w:pPr>
-      <w:r>
-        <w:rPr/>
-        <w:t>&lt;List the user documentation components (such as user manuals, on-line help, and tutorials) that will be delivered along with the software. Identify any known user documentation delivery formats or standards.&gt;</w:t>
+        <w:rPr>
+          <w:i w:val="false"/>
+          <w:i w:val="false"/>
+          <w:iCs w:val="false"/>
+        </w:rPr>
+      </w:pPr>
+      <w:r>
+        <w:rPr>
+          <w:i w:val="false"/>
+          <w:iCs w:val="false"/>
+        </w:rPr>
+        <w:t xml:space="preserve">An in-app help page will be available to users detailing the Pomodoro Technique and the various functions of the application. </w:t>
       </w:r>
     </w:p>
     <w:p>
@@ -1588,11 +2152,18 @@
     <w:p>
       <w:pPr>
         <w:pStyle w:val="Template"/>
-        <w:rPr/>
-      </w:pPr>
-      <w:r>
-        <w:rPr/>
-        <w:t>&lt;List any assumed factors (as opposed to known facts) that could affect the requirements stated in the SRS. These could include third-party or commercial components that you plan to use, issues around the development or operating environment, or constraints. The project could be affected if these assumptions are incorrect, are not shared, or change. Also identify any dependencies the project has on external factors, such as software components that you intend to reuse from another project, unless they are already documented elsewhere (for example, in the vision and scope document or the project plan).&gt;</w:t>
+        <w:rPr>
+          <w:i w:val="false"/>
+          <w:i w:val="false"/>
+          <w:iCs w:val="false"/>
+        </w:rPr>
+      </w:pPr>
+      <w:r>
+        <w:rPr>
+          <w:i w:val="false"/>
+          <w:iCs w:val="false"/>
+        </w:rPr>
+        <w:t xml:space="preserve">Illo will be dependent on Android’s API 29 for mobile developers. Since it is written in Java, it may also depend on the user’s version of the JVM, but this is not anticipated to be an issue. </w:t>
       </w:r>
     </w:p>
     <w:p>
@@ -1622,11 +2193,228 @@
     <w:p>
       <w:pPr>
         <w:pStyle w:val="Template"/>
-        <w:rPr/>
-      </w:pPr>
-      <w:r>
-        <w:rPr/>
-        <w:t>&lt;Describe the logical characteristics of each interface between the software product and the users. This may include sample screen images, any GUI standards or product family style guides that are to be followed, screen layout constraints, standard buttons and functions (e.g., help) that will appear on every screen, keyboard shortcuts, error message display standards, and so on. Define the software components for which a user interface is needed. Details of the user interface design should be documented in a separate user interface specification.&gt;</w:t>
+        <w:rPr>
+          <w:i w:val="false"/>
+          <w:i w:val="false"/>
+          <w:iCs w:val="false"/>
+        </w:rPr>
+      </w:pPr>
+      <w:r>
+        <w:rPr>
+          <w:i w:val="false"/>
+          <w:iCs w:val="false"/>
+        </w:rPr>
+        <w:t xml:space="preserve">UI mock-up screens are available in the same directory as this document as pdfs whose filenames start with “UI Mockup”. Below is a description of what appears on each screen. </w:t>
+      </w:r>
+    </w:p>
+    <w:p>
+      <w:pPr>
+        <w:pStyle w:val="Template"/>
+        <w:rPr>
+          <w:i w:val="false"/>
+          <w:i w:val="false"/>
+          <w:iCs w:val="false"/>
+        </w:rPr>
+      </w:pPr>
+      <w:r>
+        <w:rPr>
+          <w:i w:val="false"/>
+          <w:iCs w:val="false"/>
+        </w:rPr>
+        <w:br/>
+      </w:r>
+      <w:r>
+        <w:rPr>
+          <w:b/>
+          <w:bCs/>
+          <w:i w:val="false"/>
+          <w:iCs w:val="false"/>
+        </w:rPr>
+        <w:t>Screen Indication Bar</w:t>
+      </w:r>
+      <w:r>
+        <w:rPr>
+          <w:b w:val="false"/>
+          <w:bCs w:val="false"/>
+          <w:i w:val="false"/>
+          <w:iCs w:val="false"/>
+        </w:rPr>
+        <w:br/>
+        <w:t xml:space="preserve">At the bottom of every screen will be a row of icons which indicate to the user which screen they are on via illuminated icons. </w:t>
+      </w:r>
+      <w:r>
+        <w:rPr>
+          <w:i w:val="false"/>
+          <w:iCs w:val="false"/>
+        </w:rPr>
+        <w:br/>
+      </w:r>
+    </w:p>
+    <w:p>
+      <w:pPr>
+        <w:pStyle w:val="Template"/>
+        <w:rPr>
+          <w:b/>
+          <w:b/>
+          <w:bCs/>
+          <w:i w:val="false"/>
+          <w:i w:val="false"/>
+          <w:iCs w:val="false"/>
+        </w:rPr>
+      </w:pPr>
+      <w:r>
+        <w:rPr>
+          <w:b/>
+          <w:bCs/>
+          <w:i w:val="false"/>
+          <w:iCs w:val="false"/>
+        </w:rPr>
+        <w:t>“</w:t>
+      </w:r>
+      <w:r>
+        <w:rPr>
+          <w:b/>
+          <w:bCs/>
+          <w:i w:val="false"/>
+          <w:iCs w:val="false"/>
+        </w:rPr>
+        <w:t>UI Mockup – Profile.pdf”</w:t>
+      </w:r>
+      <w:r>
+        <w:rPr>
+          <w:b w:val="false"/>
+          <w:bCs w:val="false"/>
+          <w:i w:val="false"/>
+          <w:iCs w:val="false"/>
+        </w:rPr>
+        <w:br/>
+        <w:t>This screen will show the user’s chosen screen name and profile picture.</w:t>
+        <w:br/>
+        <w:t xml:space="preserve">It will also show user statistics. The mock-up includes a user streak and step-counter, but what will be displayed here is undecided as of SRS version 1.2. </w:t>
+        <w:br/>
+        <w:t xml:space="preserve">There will also be a share button below the user statistics that will allow user to share their progress online. </w:t>
+      </w:r>
+    </w:p>
+    <w:p>
+      <w:pPr>
+        <w:pStyle w:val="Template"/>
+        <w:rPr>
+          <w:b w:val="false"/>
+          <w:b w:val="false"/>
+          <w:bCs w:val="false"/>
+        </w:rPr>
+      </w:pPr>
+      <w:r>
+        <w:rPr>
+          <w:b/>
+          <w:bCs/>
+          <w:i w:val="false"/>
+          <w:iCs w:val="false"/>
+        </w:rPr>
+      </w:r>
+    </w:p>
+    <w:p>
+      <w:pPr>
+        <w:pStyle w:val="Template"/>
+        <w:rPr>
+          <w:b/>
+          <w:b/>
+          <w:bCs/>
+          <w:i w:val="false"/>
+          <w:i w:val="false"/>
+          <w:iCs w:val="false"/>
+        </w:rPr>
+      </w:pPr>
+      <w:r>
+        <w:rPr>
+          <w:b/>
+          <w:bCs/>
+          <w:i w:val="false"/>
+          <w:iCs w:val="false"/>
+        </w:rPr>
+        <w:t>“</w:t>
+      </w:r>
+      <w:r>
+        <w:rPr>
+          <w:b/>
+          <w:bCs/>
+          <w:i w:val="false"/>
+          <w:iCs w:val="false"/>
+        </w:rPr>
+        <w:t>UI Mockup – Timer.pdf”</w:t>
+      </w:r>
+      <w:r>
+        <w:rPr>
+          <w:b w:val="false"/>
+          <w:bCs w:val="false"/>
+          <w:i w:val="false"/>
+          <w:iCs w:val="false"/>
+        </w:rPr>
+        <w:br/>
+        <w:t xml:space="preserve">This screen will have a field in which users will be shown what activity they are expected to do during the activity interval and inspirational quotes during the productivity interval, including an indication of which interval the user is currently in. </w:t>
+        <w:br/>
+        <w:t xml:space="preserve">In the center will be a typical timer which counts down to 0. </w:t>
+        <w:br/>
+        <w:t xml:space="preserve">Below the timer is a set of controls that allow the user to pause/resume the timer, as well as controls to navigate between past and future intervals, if desired. </w:t>
+      </w:r>
+    </w:p>
+    <w:p>
+      <w:pPr>
+        <w:pStyle w:val="Template"/>
+        <w:rPr>
+          <w:b w:val="false"/>
+          <w:b w:val="false"/>
+          <w:bCs w:val="false"/>
+        </w:rPr>
+      </w:pPr>
+      <w:r>
+        <w:rPr>
+          <w:b/>
+          <w:bCs/>
+          <w:i w:val="false"/>
+          <w:iCs w:val="false"/>
+        </w:rPr>
+      </w:r>
+    </w:p>
+    <w:p>
+      <w:pPr>
+        <w:pStyle w:val="Template"/>
+        <w:rPr>
+          <w:b/>
+          <w:b/>
+          <w:bCs/>
+          <w:i w:val="false"/>
+          <w:i w:val="false"/>
+          <w:iCs w:val="false"/>
+        </w:rPr>
+      </w:pPr>
+      <w:r>
+        <w:rPr>
+          <w:b/>
+          <w:bCs/>
+          <w:i w:val="false"/>
+          <w:iCs w:val="false"/>
+        </w:rPr>
+        <w:t>“</w:t>
+      </w:r>
+      <w:r>
+        <w:rPr>
+          <w:b/>
+          <w:bCs/>
+          <w:i w:val="false"/>
+          <w:iCs w:val="false"/>
+        </w:rPr>
+        <w:t>UI Mockup – Settings.pdf”</w:t>
+      </w:r>
+      <w:r>
+        <w:rPr>
+          <w:b w:val="false"/>
+          <w:bCs w:val="false"/>
+          <w:i w:val="false"/>
+          <w:iCs w:val="false"/>
+        </w:rPr>
+        <w:br/>
+        <w:t xml:space="preserve">This screen will allow the user to customize the app. That is, customize the appearance through provided themes, modify the properties of the timer, and customize the activity pool. There will also be an option to reset to defaults. </w:t>
       </w:r>
     </w:p>
     <w:p>
@@ -1704,11 +2492,7 @@
       </w:pPr>
       <w:r>
         <w:rPr/>
-        <w:t xml:space="preserve">Functional Requirement </w:t>
-      </w:r>
-      <w:r>
-        <w:rPr/>
-        <w:t>2</w:t>
+        <w:t>Functional Requirement 2</w:t>
       </w:r>
     </w:p>
     <w:p>
@@ -1728,11 +2512,7 @@
       </w:pPr>
       <w:r>
         <w:rPr/>
-        <w:t xml:space="preserve">Functional Requirement </w:t>
-      </w:r>
-      <w:r>
-        <w:rPr/>
-        <w:t>3</w:t>
+        <w:t>Functional Requirement 3</w:t>
       </w:r>
     </w:p>
     <w:p>
@@ -1742,29 +2522,17 @@
       </w:pPr>
       <w:r>
         <w:rPr/>
-        <w:t xml:space="preserve">Illo shall notify the user upon the completion of a </w:t>
-      </w:r>
-      <w:r>
-        <w:rPr/>
-        <w:t>timer</w:t>
-      </w:r>
-      <w:r>
-        <w:rPr/>
-        <w:t xml:space="preserve">. </w:t>
-      </w:r>
-    </w:p>
-    <w:p>
-      <w:pPr>
-        <w:pStyle w:val="Heading2"/>
-        <w:rPr/>
-      </w:pPr>
-      <w:r>
-        <w:rPr/>
-        <w:t xml:space="preserve">Functional Requirement </w:t>
-      </w:r>
-      <w:r>
-        <w:rPr/>
-        <w:t>4</w:t>
+        <w:t xml:space="preserve">Illo shall notify the user upon the completion of a timer. </w:t>
+      </w:r>
+    </w:p>
+    <w:p>
+      <w:pPr>
+        <w:pStyle w:val="Heading2"/>
+        <w:rPr/>
+      </w:pPr>
+      <w:r>
+        <w:rPr/>
+        <w:t>Functional Requirement 4</w:t>
       </w:r>
     </w:p>
     <w:p>
@@ -1774,25 +2542,25 @@
       </w:pPr>
       <w:r>
         <w:rPr/>
-        <w:t xml:space="preserve">Illo shall be able to produce a random exercise for </w:t>
-      </w:r>
-      <w:r>
-        <w:rPr/>
-        <w:t>the break interval of a pomodoro.</w:t>
-      </w:r>
-    </w:p>
-    <w:p>
-      <w:pPr>
-        <w:pStyle w:val="Heading2"/>
-        <w:rPr/>
-      </w:pPr>
-      <w:r>
-        <w:rPr/>
-        <w:t xml:space="preserve">Functional Requirement </w:t>
-      </w:r>
-      <w:r>
-        <w:rPr/>
-        <w:t>5</w:t>
+        <w:t xml:space="preserve">Illo shall be able to produce a random exercise for the </w:t>
+      </w:r>
+      <w:r>
+        <w:rPr/>
+        <w:t>activity</w:t>
+      </w:r>
+      <w:r>
+        <w:rPr/>
+        <w:t xml:space="preserve"> interval of a pomodoro.</w:t>
+      </w:r>
+    </w:p>
+    <w:p>
+      <w:pPr>
+        <w:pStyle w:val="Heading2"/>
+        <w:rPr/>
+      </w:pPr>
+      <w:r>
+        <w:rPr/>
+        <w:t>Functional Requirement 5</w:t>
       </w:r>
     </w:p>
     <w:p>
@@ -1802,21 +2570,25 @@
       </w:pPr>
       <w:r>
         <w:rPr/>
-        <w:t>Illo shall be allow the user to select a set of exercises to randomly select from for the break interval of a pomodoro.</w:t>
-      </w:r>
-    </w:p>
-    <w:p>
-      <w:pPr>
-        <w:pStyle w:val="Heading2"/>
-        <w:rPr/>
-      </w:pPr>
-      <w:r>
-        <w:rPr/>
-        <w:t xml:space="preserve">Functional Requirement </w:t>
-      </w:r>
-      <w:r>
-        <w:rPr/>
-        <w:t>6</w:t>
+        <w:t xml:space="preserve">Illo shall be allow the user to select a set of exercises to randomly select from for the </w:t>
+      </w:r>
+      <w:r>
+        <w:rPr/>
+        <w:t>activity</w:t>
+      </w:r>
+      <w:r>
+        <w:rPr/>
+        <w:t xml:space="preserve"> interval of a pomodoro.</w:t>
+      </w:r>
+    </w:p>
+    <w:p>
+      <w:pPr>
+        <w:pStyle w:val="Heading2"/>
+        <w:rPr/>
+      </w:pPr>
+      <w:r>
+        <w:rPr/>
+        <w:t>Functional Requirement 6</w:t>
       </w:r>
     </w:p>
     <w:p>
@@ -1826,21 +2598,25 @@
       </w:pPr>
       <w:r>
         <w:rPr/>
-        <w:t xml:space="preserve">Illo shall allow the user to specify an order of appearance of up to 20 exercises for subsequent break intervals. </w:t>
-      </w:r>
-    </w:p>
-    <w:p>
-      <w:pPr>
-        <w:pStyle w:val="Heading2"/>
-        <w:rPr/>
-      </w:pPr>
-      <w:r>
-        <w:rPr/>
-        <w:t xml:space="preserve">Functional Requirement </w:t>
-      </w:r>
-      <w:r>
-        <w:rPr/>
-        <w:t>7</w:t>
+        <w:t xml:space="preserve">Illo shall allow the user to specify an order of appearance of up to 20 exercises for subsequent </w:t>
+      </w:r>
+      <w:r>
+        <w:rPr/>
+        <w:t>activity</w:t>
+      </w:r>
+      <w:r>
+        <w:rPr/>
+        <w:t xml:space="preserve"> intervals. </w:t>
+      </w:r>
+    </w:p>
+    <w:p>
+      <w:pPr>
+        <w:pStyle w:val="Heading2"/>
+        <w:rPr/>
+      </w:pPr>
+      <w:r>
+        <w:rPr/>
+        <w:t>Functional Requirement 7</w:t>
       </w:r>
     </w:p>
     <w:p>
@@ -1850,21 +2626,25 @@
       </w:pPr>
       <w:r>
         <w:rPr/>
-        <w:t xml:space="preserve">Illo shall allow the user to skip an exercise in favor of the exercise that would have appeared in the next break interval. </w:t>
-      </w:r>
-    </w:p>
-    <w:p>
-      <w:pPr>
-        <w:pStyle w:val="Heading2"/>
-        <w:rPr/>
-      </w:pPr>
-      <w:r>
-        <w:rPr/>
-        <w:t xml:space="preserve">Functional Requirement </w:t>
-      </w:r>
-      <w:r>
-        <w:rPr/>
-        <w:t>8</w:t>
+        <w:t xml:space="preserve">Illo shall allow the user to skip an exercise in favor of the exercise that would have appeared in the next </w:t>
+      </w:r>
+      <w:r>
+        <w:rPr/>
+        <w:t>activity</w:t>
+      </w:r>
+      <w:r>
+        <w:rPr/>
+        <w:t xml:space="preserve"> interval. </w:t>
+      </w:r>
+    </w:p>
+    <w:p>
+      <w:pPr>
+        <w:pStyle w:val="Heading2"/>
+        <w:rPr/>
+      </w:pPr>
+      <w:r>
+        <w:rPr/>
+        <w:t>Functional Requirement 8</w:t>
       </w:r>
     </w:p>
     <w:p>
@@ -1874,21 +2654,25 @@
       </w:pPr>
       <w:r>
         <w:rPr/>
-        <w:t xml:space="preserve">Illo shall allow the user to specify the length of the work interval of a pomodoro. </w:t>
-      </w:r>
-    </w:p>
-    <w:p>
-      <w:pPr>
-        <w:pStyle w:val="Heading2"/>
-        <w:rPr/>
-      </w:pPr>
-      <w:r>
-        <w:rPr/>
-        <w:t xml:space="preserve">Functional Requirement </w:t>
-      </w:r>
-      <w:r>
-        <w:rPr/>
-        <w:t>9</w:t>
+        <w:t xml:space="preserve">Illo shall allow the user to specify the length of the </w:t>
+      </w:r>
+      <w:r>
+        <w:rPr/>
+        <w:t>productivity</w:t>
+      </w:r>
+      <w:r>
+        <w:rPr/>
+        <w:t xml:space="preserve"> interval of a pomodoro. </w:t>
+      </w:r>
+    </w:p>
+    <w:p>
+      <w:pPr>
+        <w:pStyle w:val="Heading2"/>
+        <w:rPr/>
+      </w:pPr>
+      <w:r>
+        <w:rPr/>
+        <w:t>Functional Requirement 9</w:t>
       </w:r>
     </w:p>
     <w:p>
@@ -1898,21 +2682,25 @@
       </w:pPr>
       <w:r>
         <w:rPr/>
-        <w:t xml:space="preserve">Illo shall provide the user with a randomly selected inspirational quote during the work interval of a pomodoro. </w:t>
-      </w:r>
-    </w:p>
-    <w:p>
-      <w:pPr>
-        <w:pStyle w:val="Heading2"/>
-        <w:rPr/>
-      </w:pPr>
-      <w:r>
-        <w:rPr/>
-        <w:t xml:space="preserve">Functional Requirement </w:t>
-      </w:r>
-      <w:r>
-        <w:rPr/>
-        <w:t>10</w:t>
+        <w:t xml:space="preserve">Illo shall provide the user with a randomly selected inspirational quote during the </w:t>
+      </w:r>
+      <w:r>
+        <w:rPr/>
+        <w:t>productivity</w:t>
+      </w:r>
+      <w:r>
+        <w:rPr/>
+        <w:t xml:space="preserve"> interval of a pomodoro. </w:t>
+      </w:r>
+    </w:p>
+    <w:p>
+      <w:pPr>
+        <w:pStyle w:val="Heading2"/>
+        <w:rPr/>
+      </w:pPr>
+      <w:r>
+        <w:rPr/>
+        <w:t>Functional Requirement 10</w:t>
       </w:r>
     </w:p>
     <w:p>
@@ -1922,7 +2710,15 @@
       </w:pPr>
       <w:r>
         <w:rPr/>
-        <w:t xml:space="preserve">Illo shall provide visual guides to the exercises presented during the exercise interval of a pomodoro. </w:t>
+        <w:t xml:space="preserve">Illo shall provide visual guides to the exercises presented during the </w:t>
+      </w:r>
+      <w:r>
+        <w:rPr/>
+        <w:t>activity</w:t>
+      </w:r>
+      <w:r>
+        <w:rPr/>
+        <w:t xml:space="preserve"> interval of a pomodoro. </w:t>
       </w:r>
     </w:p>
     <w:p>
@@ -2150,8 +2946,8 @@
       </w:r>
     </w:p>
     <w:sectPr>
-      <w:headerReference w:type="default" r:id="rId5"/>
-      <w:footerReference w:type="default" r:id="rId6"/>
+      <w:headerReference w:type="default" r:id="rId6"/>
+      <w:footerReference w:type="default" r:id="rId7"/>
       <w:type w:val="nextPage"/>
       <w:pgSz w:w="12240" w:h="15840"/>
       <w:pgMar w:left="1296" w:right="1296" w:gutter="0" w:header="720" w:top="1440" w:footer="720" w:bottom="1440"/>
@@ -2324,6 +3120,7 @@
         </w:tabs>
         <w:ind w:left="0" w:hanging="0"/>
       </w:pPr>
+      <w:rPr/>
     </w:lvl>
     <w:lvl w:ilvl="1">
       <w:start w:val="1"/>
@@ -2337,6 +3134,7 @@
         </w:tabs>
         <w:ind w:left="0" w:hanging="0"/>
       </w:pPr>
+      <w:rPr/>
     </w:lvl>
     <w:lvl w:ilvl="2">
       <w:start w:val="1"/>
@@ -2350,6 +3148,7 @@
         </w:tabs>
         <w:ind w:left="0" w:hanging="0"/>
       </w:pPr>
+      <w:rPr/>
     </w:lvl>
     <w:lvl w:ilvl="3">
       <w:start w:val="1"/>
@@ -2363,6 +3162,7 @@
         </w:tabs>
         <w:ind w:left="0" w:hanging="0"/>
       </w:pPr>
+      <w:rPr/>
     </w:lvl>
     <w:lvl w:ilvl="4">
       <w:start w:val="1"/>
@@ -2376,6 +3176,7 @@
         </w:tabs>
         <w:ind w:left="0" w:hanging="0"/>
       </w:pPr>
+      <w:rPr/>
     </w:lvl>
     <w:lvl w:ilvl="5">
       <w:start w:val="1"/>
@@ -2389,6 +3190,7 @@
         </w:tabs>
         <w:ind w:left="0" w:hanging="0"/>
       </w:pPr>
+      <w:rPr/>
     </w:lvl>
     <w:lvl w:ilvl="6">
       <w:start w:val="1"/>
@@ -2402,6 +3204,7 @@
         </w:tabs>
         <w:ind w:left="0" w:hanging="0"/>
       </w:pPr>
+      <w:rPr/>
     </w:lvl>
     <w:lvl w:ilvl="7">
       <w:start w:val="1"/>
@@ -2415,6 +3218,7 @@
         </w:tabs>
         <w:ind w:left="0" w:hanging="0"/>
       </w:pPr>
+      <w:rPr/>
     </w:lvl>
     <w:lvl w:ilvl="8">
       <w:start w:val="1"/>
@@ -2428,10 +3232,291 @@
         </w:tabs>
         <w:ind w:left="0" w:hanging="0"/>
       </w:pPr>
+      <w:rPr/>
+    </w:lvl>
+  </w:abstractNum>
+  <w:abstractNum w:abstractNumId="2">
+    <w:lvl w:ilvl="0">
+      <w:start w:val="1"/>
+      <w:numFmt w:val="bullet"/>
+      <w:lvlText w:val=""/>
+      <w:lvlJc w:val="left"/>
+      <w:pPr>
+        <w:tabs>
+          <w:tab w:val="num" w:pos="720"/>
+        </w:tabs>
+        <w:ind w:left="720" w:hanging="360"/>
+      </w:pPr>
+      <w:rPr>
+        <w:rFonts w:ascii="Symbol" w:hAnsi="Symbol" w:cs="Symbol" w:hint="default"/>
+      </w:rPr>
+    </w:lvl>
+    <w:lvl w:ilvl="1">
+      <w:start w:val="1"/>
+      <w:numFmt w:val="bullet"/>
+      <w:lvlText w:val="◦"/>
+      <w:lvlJc w:val="left"/>
+      <w:pPr>
+        <w:tabs>
+          <w:tab w:val="num" w:pos="1080"/>
+        </w:tabs>
+        <w:ind w:left="1080" w:hanging="360"/>
+      </w:pPr>
+      <w:rPr>
+        <w:rFonts w:ascii="OpenSymbol" w:hAnsi="OpenSymbol" w:cs="OpenSymbol" w:hint="default"/>
+      </w:rPr>
+    </w:lvl>
+    <w:lvl w:ilvl="2">
+      <w:start w:val="1"/>
+      <w:numFmt w:val="bullet"/>
+      <w:lvlText w:val="▪"/>
+      <w:lvlJc w:val="left"/>
+      <w:pPr>
+        <w:tabs>
+          <w:tab w:val="num" w:pos="1440"/>
+        </w:tabs>
+        <w:ind w:left="1440" w:hanging="360"/>
+      </w:pPr>
+      <w:rPr>
+        <w:rFonts w:ascii="OpenSymbol" w:hAnsi="OpenSymbol" w:cs="OpenSymbol" w:hint="default"/>
+      </w:rPr>
+    </w:lvl>
+    <w:lvl w:ilvl="3">
+      <w:start w:val="1"/>
+      <w:numFmt w:val="bullet"/>
+      <w:lvlText w:val=""/>
+      <w:lvlJc w:val="left"/>
+      <w:pPr>
+        <w:tabs>
+          <w:tab w:val="num" w:pos="1800"/>
+        </w:tabs>
+        <w:ind w:left="1800" w:hanging="360"/>
+      </w:pPr>
+      <w:rPr>
+        <w:rFonts w:ascii="Symbol" w:hAnsi="Symbol" w:cs="Symbol" w:hint="default"/>
+      </w:rPr>
+    </w:lvl>
+    <w:lvl w:ilvl="4">
+      <w:start w:val="1"/>
+      <w:numFmt w:val="bullet"/>
+      <w:lvlText w:val="◦"/>
+      <w:lvlJc w:val="left"/>
+      <w:pPr>
+        <w:tabs>
+          <w:tab w:val="num" w:pos="2160"/>
+        </w:tabs>
+        <w:ind w:left="2160" w:hanging="360"/>
+      </w:pPr>
+      <w:rPr>
+        <w:rFonts w:ascii="OpenSymbol" w:hAnsi="OpenSymbol" w:cs="OpenSymbol" w:hint="default"/>
+      </w:rPr>
+    </w:lvl>
+    <w:lvl w:ilvl="5">
+      <w:start w:val="1"/>
+      <w:numFmt w:val="bullet"/>
+      <w:lvlText w:val="▪"/>
+      <w:lvlJc w:val="left"/>
+      <w:pPr>
+        <w:tabs>
+          <w:tab w:val="num" w:pos="2520"/>
+        </w:tabs>
+        <w:ind w:left="2520" w:hanging="360"/>
+      </w:pPr>
+      <w:rPr>
+        <w:rFonts w:ascii="OpenSymbol" w:hAnsi="OpenSymbol" w:cs="OpenSymbol" w:hint="default"/>
+      </w:rPr>
+    </w:lvl>
+    <w:lvl w:ilvl="6">
+      <w:start w:val="1"/>
+      <w:numFmt w:val="bullet"/>
+      <w:lvlText w:val=""/>
+      <w:lvlJc w:val="left"/>
+      <w:pPr>
+        <w:tabs>
+          <w:tab w:val="num" w:pos="2880"/>
+        </w:tabs>
+        <w:ind w:left="2880" w:hanging="360"/>
+      </w:pPr>
+      <w:rPr>
+        <w:rFonts w:ascii="Symbol" w:hAnsi="Symbol" w:cs="Symbol" w:hint="default"/>
+      </w:rPr>
+    </w:lvl>
+    <w:lvl w:ilvl="7">
+      <w:start w:val="1"/>
+      <w:numFmt w:val="bullet"/>
+      <w:lvlText w:val="◦"/>
+      <w:lvlJc w:val="left"/>
+      <w:pPr>
+        <w:tabs>
+          <w:tab w:val="num" w:pos="3240"/>
+        </w:tabs>
+        <w:ind w:left="3240" w:hanging="360"/>
+      </w:pPr>
+      <w:rPr>
+        <w:rFonts w:ascii="OpenSymbol" w:hAnsi="OpenSymbol" w:cs="OpenSymbol" w:hint="default"/>
+      </w:rPr>
+    </w:lvl>
+    <w:lvl w:ilvl="8">
+      <w:start w:val="1"/>
+      <w:numFmt w:val="bullet"/>
+      <w:lvlText w:val="▪"/>
+      <w:lvlJc w:val="left"/>
+      <w:pPr>
+        <w:tabs>
+          <w:tab w:val="num" w:pos="3600"/>
+        </w:tabs>
+        <w:ind w:left="3600" w:hanging="360"/>
+      </w:pPr>
+      <w:rPr>
+        <w:rFonts w:ascii="OpenSymbol" w:hAnsi="OpenSymbol" w:cs="OpenSymbol" w:hint="default"/>
+      </w:rPr>
+    </w:lvl>
+  </w:abstractNum>
+  <w:abstractNum w:abstractNumId="3">
+    <w:lvl w:ilvl="0">
+      <w:start w:val="1"/>
+      <w:numFmt w:val="bullet"/>
+      <w:lvlText w:val=""/>
+      <w:lvlJc w:val="left"/>
+      <w:pPr>
+        <w:tabs>
+          <w:tab w:val="num" w:pos="720"/>
+        </w:tabs>
+        <w:ind w:left="720" w:hanging="360"/>
+      </w:pPr>
+      <w:rPr>
+        <w:rFonts w:ascii="Symbol" w:hAnsi="Symbol" w:cs="Symbol" w:hint="default"/>
+      </w:rPr>
+    </w:lvl>
+    <w:lvl w:ilvl="1">
+      <w:start w:val="1"/>
+      <w:numFmt w:val="bullet"/>
+      <w:lvlText w:val="◦"/>
+      <w:lvlJc w:val="left"/>
+      <w:pPr>
+        <w:tabs>
+          <w:tab w:val="num" w:pos="1080"/>
+        </w:tabs>
+        <w:ind w:left="1080" w:hanging="360"/>
+      </w:pPr>
+      <w:rPr>
+        <w:rFonts w:ascii="OpenSymbol" w:hAnsi="OpenSymbol" w:cs="OpenSymbol" w:hint="default"/>
+      </w:rPr>
+    </w:lvl>
+    <w:lvl w:ilvl="2">
+      <w:start w:val="1"/>
+      <w:numFmt w:val="bullet"/>
+      <w:lvlText w:val="▪"/>
+      <w:lvlJc w:val="left"/>
+      <w:pPr>
+        <w:tabs>
+          <w:tab w:val="num" w:pos="1440"/>
+        </w:tabs>
+        <w:ind w:left="1440" w:hanging="360"/>
+      </w:pPr>
+      <w:rPr>
+        <w:rFonts w:ascii="OpenSymbol" w:hAnsi="OpenSymbol" w:cs="OpenSymbol" w:hint="default"/>
+      </w:rPr>
+    </w:lvl>
+    <w:lvl w:ilvl="3">
+      <w:start w:val="1"/>
+      <w:numFmt w:val="bullet"/>
+      <w:lvlText w:val=""/>
+      <w:lvlJc w:val="left"/>
+      <w:pPr>
+        <w:tabs>
+          <w:tab w:val="num" w:pos="1800"/>
+        </w:tabs>
+        <w:ind w:left="1800" w:hanging="360"/>
+      </w:pPr>
+      <w:rPr>
+        <w:rFonts w:ascii="Symbol" w:hAnsi="Symbol" w:cs="Symbol" w:hint="default"/>
+      </w:rPr>
+    </w:lvl>
+    <w:lvl w:ilvl="4">
+      <w:start w:val="1"/>
+      <w:numFmt w:val="bullet"/>
+      <w:lvlText w:val="◦"/>
+      <w:lvlJc w:val="left"/>
+      <w:pPr>
+        <w:tabs>
+          <w:tab w:val="num" w:pos="2160"/>
+        </w:tabs>
+        <w:ind w:left="2160" w:hanging="360"/>
+      </w:pPr>
+      <w:rPr>
+        <w:rFonts w:ascii="OpenSymbol" w:hAnsi="OpenSymbol" w:cs="OpenSymbol" w:hint="default"/>
+      </w:rPr>
+    </w:lvl>
+    <w:lvl w:ilvl="5">
+      <w:start w:val="1"/>
+      <w:numFmt w:val="bullet"/>
+      <w:lvlText w:val="▪"/>
+      <w:lvlJc w:val="left"/>
+      <w:pPr>
+        <w:tabs>
+          <w:tab w:val="num" w:pos="2520"/>
+        </w:tabs>
+        <w:ind w:left="2520" w:hanging="360"/>
+      </w:pPr>
+      <w:rPr>
+        <w:rFonts w:ascii="OpenSymbol" w:hAnsi="OpenSymbol" w:cs="OpenSymbol" w:hint="default"/>
+      </w:rPr>
+    </w:lvl>
+    <w:lvl w:ilvl="6">
+      <w:start w:val="1"/>
+      <w:numFmt w:val="bullet"/>
+      <w:lvlText w:val=""/>
+      <w:lvlJc w:val="left"/>
+      <w:pPr>
+        <w:tabs>
+          <w:tab w:val="num" w:pos="2880"/>
+        </w:tabs>
+        <w:ind w:left="2880" w:hanging="360"/>
+      </w:pPr>
+      <w:rPr>
+        <w:rFonts w:ascii="Symbol" w:hAnsi="Symbol" w:cs="Symbol" w:hint="default"/>
+      </w:rPr>
+    </w:lvl>
+    <w:lvl w:ilvl="7">
+      <w:start w:val="1"/>
+      <w:numFmt w:val="bullet"/>
+      <w:lvlText w:val="◦"/>
+      <w:lvlJc w:val="left"/>
+      <w:pPr>
+        <w:tabs>
+          <w:tab w:val="num" w:pos="3240"/>
+        </w:tabs>
+        <w:ind w:left="3240" w:hanging="360"/>
+      </w:pPr>
+      <w:rPr>
+        <w:rFonts w:ascii="OpenSymbol" w:hAnsi="OpenSymbol" w:cs="OpenSymbol" w:hint="default"/>
+      </w:rPr>
+    </w:lvl>
+    <w:lvl w:ilvl="8">
+      <w:start w:val="1"/>
+      <w:numFmt w:val="bullet"/>
+      <w:lvlText w:val="▪"/>
+      <w:lvlJc w:val="left"/>
+      <w:pPr>
+        <w:tabs>
+          <w:tab w:val="num" w:pos="3600"/>
+        </w:tabs>
+        <w:ind w:left="3600" w:hanging="360"/>
+      </w:pPr>
+      <w:rPr>
+        <w:rFonts w:ascii="OpenSymbol" w:hAnsi="OpenSymbol" w:cs="OpenSymbol" w:hint="default"/>
+      </w:rPr>
     </w:lvl>
   </w:abstractNum>
   <w:num w:numId="1">
     <w:abstractNumId w:val="1"/>
+  </w:num>
+  <w:num w:numId="2">
+    <w:abstractNumId w:val="2"/>
+  </w:num>
+  <w:num w:numId="3">
+    <w:abstractNumId w:val="3"/>
   </w:num>
 </w:numbering>
 </file>
@@ -2460,11 +3545,13 @@
       <w:widowControl/>
       <w:suppressAutoHyphens w:val="true"/>
       <w:bidi w:val="0"/>
-      <w:spacing w:lineRule="exact" w:line="240"/>
+      <w:spacing w:lineRule="exact" w:line="240" w:before="0" w:after="0"/>
+      <w:jc w:val="left"/>
     </w:pPr>
     <w:rPr>
       <w:rFonts w:ascii="Times;Times New Roman" w:hAnsi="Times;Times New Roman" w:eastAsia="Times New Roman" w:cs="Times;Times New Roman"/>
       <w:color w:val="auto"/>
+      <w:kern w:val="0"/>
       <w:sz w:val="24"/>
       <w:szCs w:val="20"/>
       <w:lang w:val="en-US" w:eastAsia="zh-CN" w:bidi="hi-IN"/>
@@ -2670,6 +3757,13 @@
     <w:name w:val="Index Link"/>
     <w:qFormat/>
     <w:rPr/>
+  </w:style>
+  <w:style w:type="character" w:styleId="Bullets">
+    <w:name w:val="Bullets"/>
+    <w:qFormat/>
+    <w:rPr>
+      <w:rFonts w:ascii="OpenSymbol" w:hAnsi="OpenSymbol" w:eastAsia="OpenSymbol" w:cs="OpenSymbol"/>
+    </w:rPr>
   </w:style>
   <w:style w:type="paragraph" w:styleId="Heading">
     <w:name w:val="Heading"/>

</xml_diff>